<commit_message>
Updated orginizational format or files
</commit_message>
<xml_diff>
--- a/Python API Homework.docx
+++ b/Python API Homework.docx
@@ -7,12 +7,10 @@
         <w:pStyle w:val="NoSpacing"/>
         <w:jc w:val="center"/>
       </w:pPr>
-      <w:bookmarkStart w:id="0" w:name="_GoBack"/>
       <w:r>
         <w:t>Python API Homework - What's the Weather Like?</w:t>
       </w:r>
     </w:p>
-    <w:bookmarkEnd w:id="0"/>
     <w:p>
       <w:pPr>
         <w:pStyle w:val="NoSpacing"/>
@@ -127,31 +125,55 @@
           <w:color w:val="000000" w:themeColor="text1"/>
           <w:u w:val="none"/>
         </w:rPr>
-        <w:t>There wasn’t a strong relationship between Latitude and Cloudiness, Latitude and Wind Speed, or Latitude and Humidity</w:t>
-      </w:r>
-      <w:r>
-        <w:rPr>
-          <w:rStyle w:val="IntenseEmphasis"/>
-          <w:b w:val="0"/>
-          <w:bCs/>
-          <w:i w:val="0"/>
-          <w:iCs w:val="0"/>
-          <w:color w:val="000000" w:themeColor="text1"/>
-          <w:u w:val="none"/>
-        </w:rPr>
-        <w:t xml:space="preserve"> in the scatter plots, </w:t>
-      </w:r>
-      <w:r>
-        <w:rPr>
-          <w:rStyle w:val="IntenseEmphasis"/>
-          <w:b w:val="0"/>
-          <w:bCs/>
-          <w:i w:val="0"/>
-          <w:iCs w:val="0"/>
-          <w:color w:val="000000" w:themeColor="text1"/>
-          <w:u w:val="none"/>
-        </w:rPr>
-        <w:t xml:space="preserve">however. </w:t>
+        <w:t>Although, t</w:t>
+      </w:r>
+      <w:r>
+        <w:rPr>
+          <w:rStyle w:val="IntenseEmphasis"/>
+          <w:b w:val="0"/>
+          <w:bCs/>
+          <w:i w:val="0"/>
+          <w:iCs w:val="0"/>
+          <w:color w:val="000000" w:themeColor="text1"/>
+          <w:u w:val="none"/>
+        </w:rPr>
+        <w:t>here wasn’t a strong relationship between Latitude and Cloudiness, Latitude and Wind Speed, or Latitude and Humidity</w:t>
+      </w:r>
+      <w:r>
+        <w:rPr>
+          <w:rStyle w:val="IntenseEmphasis"/>
+          <w:b w:val="0"/>
+          <w:bCs/>
+          <w:i w:val="0"/>
+          <w:iCs w:val="0"/>
+          <w:color w:val="000000" w:themeColor="text1"/>
+          <w:u w:val="none"/>
+        </w:rPr>
+        <w:t xml:space="preserve"> in the scatter plots</w:t>
+      </w:r>
+      <w:r>
+        <w:rPr>
+          <w:rStyle w:val="IntenseEmphasis"/>
+          <w:b w:val="0"/>
+          <w:bCs/>
+          <w:i w:val="0"/>
+          <w:iCs w:val="0"/>
+          <w:color w:val="000000" w:themeColor="text1"/>
+          <w:u w:val="none"/>
+        </w:rPr>
+        <w:t>.</w:t>
+      </w:r>
+      <w:r>
+        <w:rPr>
+          <w:rStyle w:val="IntenseEmphasis"/>
+          <w:b w:val="0"/>
+          <w:bCs/>
+          <w:i w:val="0"/>
+          <w:iCs w:val="0"/>
+          <w:color w:val="000000" w:themeColor="text1"/>
+          <w:u w:val="none"/>
+        </w:rPr>
+        <w:t xml:space="preserve"> </w:t>
       </w:r>
     </w:p>
     <w:p>
@@ -194,7 +216,45 @@
           <w:color w:val="000000" w:themeColor="text1"/>
           <w:u w:val="none"/>
         </w:rPr>
-        <w:t xml:space="preserve">here was a R-squared of -0.86 for the regression of Latitude and Max Temp for the northern hemisphere, which shows that the data is a strong fit for the trend and the correlation is high. Although, the southern hemisphere regression only had a R-squared of 0.45, which shows a low correlation. My guess is that it may suggest that the southern hemisphere sample is skewed or that the samples are not big enough. </w:t>
+        <w:t xml:space="preserve">here was a R-squared of -0.86 for the regression of Latitude and Max Temp for the northern hemisphere, which shows that the data is a strong fit for the trend and the correlation is high. </w:t>
+      </w:r>
+      <w:r>
+        <w:rPr>
+          <w:rStyle w:val="IntenseEmphasis"/>
+          <w:b w:val="0"/>
+          <w:bCs/>
+          <w:i w:val="0"/>
+          <w:iCs w:val="0"/>
+          <w:color w:val="000000" w:themeColor="text1"/>
+          <w:u w:val="none"/>
+        </w:rPr>
+        <w:t>However,</w:t>
+      </w:r>
+      <w:r>
+        <w:rPr>
+          <w:rStyle w:val="IntenseEmphasis"/>
+          <w:b w:val="0"/>
+          <w:bCs/>
+          <w:i w:val="0"/>
+          <w:iCs w:val="0"/>
+          <w:color w:val="000000" w:themeColor="text1"/>
+          <w:u w:val="none"/>
+        </w:rPr>
+        <w:t xml:space="preserve"> </w:t>
+      </w:r>
+      <w:bookmarkStart w:id="0" w:name="_GoBack"/>
+      <w:bookmarkEnd w:id="0"/>
+      <w:r>
+        <w:rPr>
+          <w:rStyle w:val="IntenseEmphasis"/>
+          <w:b w:val="0"/>
+          <w:bCs/>
+          <w:i w:val="0"/>
+          <w:iCs w:val="0"/>
+          <w:color w:val="000000" w:themeColor="text1"/>
+          <w:u w:val="none"/>
+        </w:rPr>
+        <w:t xml:space="preserve">the southern hemisphere regression only had a R-squared of 0.45, which shows a low correlation. My guess is that it may suggest that the southern hemisphere sample is skewed or that the samples are not big enough. </w:t>
       </w:r>
     </w:p>
     <w:sectPr>

</xml_diff>